<commit_message>
añado mas productos a la base de datos
</commit_message>
<xml_diff>
--- a/proyecto/webs a consultar.docx
+++ b/proyecto/webs a consultar.docx
@@ -1710,68 +1710,146 @@
         </w:rPr>
       </w:pPr>
     </w:p>
-    <w:p>
-      <w:pPr>
-        <w:autoSpaceDE w:val="0"/>
-        <w:autoSpaceDN w:val="0"/>
-        <w:adjustRightInd w:val="0"/>
-        <w:spacing w:after="0" w:line="240" w:lineRule="auto"/>
-        <w:rPr>
-          <w:rFonts w:ascii="Courier New" w:hAnsi="Courier New" w:cs="Courier New"/>
-          <w:sz w:val="28"/>
-          <w:szCs w:val="28"/>
-        </w:rPr>
-      </w:pPr>
-      <w:r>
-        <w:rPr>
-          <w:rFonts w:ascii="Courier New" w:hAnsi="Courier New" w:cs="Courier New"/>
-          <w:color w:val="FF0000"/>
-          <w:sz w:val="28"/>
-          <w:szCs w:val="28"/>
-        </w:rPr>
-        <w:t>Memoria de un proyecto</w:t>
-      </w:r>
-    </w:p>
-    <w:p>
-      <w:pPr>
-        <w:autoSpaceDE w:val="0"/>
-        <w:autoSpaceDN w:val="0"/>
-        <w:adjustRightInd w:val="0"/>
-        <w:spacing w:after="0" w:line="240" w:lineRule="auto"/>
-        <w:rPr>
-          <w:rFonts w:ascii="Courier New" w:hAnsi="Courier New" w:cs="Courier New"/>
-        </w:rPr>
-      </w:pPr>
-    </w:p>
-    <w:p>
-      <w:pPr>
-        <w:autoSpaceDE w:val="0"/>
-        <w:autoSpaceDN w:val="0"/>
-        <w:adjustRightInd w:val="0"/>
-        <w:spacing w:after="0" w:line="240" w:lineRule="auto"/>
-        <w:rPr>
-          <w:rFonts w:ascii="Courier New" w:hAnsi="Courier New" w:cs="Courier New"/>
-        </w:rPr>
-      </w:pPr>
-      <w:r>
-        <w:rPr>
-          <w:rFonts w:ascii="Courier New" w:hAnsi="Courier New" w:cs="Courier New"/>
-        </w:rPr>
-        <w:t>http://riunet.upv.es/bitstream/handle/10251/18056/memoria.pdf?sequence=1</w:t>
-      </w:r>
-    </w:p>
-    <w:p>
-      <w:pPr>
-        <w:autoSpaceDE w:val="0"/>
-        <w:autoSpaceDN w:val="0"/>
-        <w:adjustRightInd w:val="0"/>
-        <w:spacing w:after="0" w:line="240" w:lineRule="auto"/>
-        <w:rPr>
-          <w:rFonts w:ascii="Courier New" w:hAnsi="Courier New" w:cs="Courier New"/>
-        </w:rPr>
-      </w:pPr>
-    </w:p>
     <w:p/>
+    <w:p/>
+    <w:p>
+      <w:pPr>
+        <w:rPr>
+          <w:rFonts w:ascii="Arial" w:hAnsi="Arial" w:cs="Arial"/>
+          <w:sz w:val="21"/>
+          <w:szCs w:val="21"/>
+          <w:shd w:val="clear" w:color="auto" w:fill="FFFFFF"/>
+        </w:rPr>
+      </w:pPr>
+      <w:r>
+        <w:rPr>
+          <w:rFonts w:ascii="Arial" w:hAnsi="Arial" w:cs="Arial"/>
+          <w:sz w:val="21"/>
+          <w:szCs w:val="21"/>
+          <w:shd w:val="clear" w:color="auto" w:fill="FFFFFF"/>
+        </w:rPr>
+        <w:t>https://deim.urv.cat/~pfc/docs/pfc1320/d1370686225.pdf</w:t>
+      </w:r>
+    </w:p>
+    <w:p>
+      <w:pPr>
+        <w:rPr>
+          <w:rFonts w:ascii="Arial" w:hAnsi="Arial" w:cs="Arial"/>
+          <w:sz w:val="21"/>
+          <w:szCs w:val="21"/>
+          <w:shd w:val="clear" w:color="auto" w:fill="FFFFFF"/>
+        </w:rPr>
+      </w:pPr>
+      <w:r>
+        <w:rPr>
+          <w:rFonts w:ascii="Times New Roman" w:eastAsia="Times New Roman" w:hAnsi="Times New Roman" w:cs="Times New Roman"/>
+          <w:sz w:val="14"/>
+          <w:lang w:eastAsia="es-ES"/>
+        </w:rPr>
+        <w:t> </w:t>
+      </w:r>
+      <w:hyperlink r:id="rId4" w:tgtFrame="_blank" w:history="1">
+        <w:r>
+          <w:rPr>
+            <w:rFonts w:ascii="Calibri" w:eastAsia="Times New Roman" w:hAnsi="Calibri" w:cs="Arial"/>
+            <w:lang w:eastAsia="es-ES"/>
+          </w:rPr>
+          <w:t>http://alexrs95.wordpress.com/2012/04/08/listview-ampliable-en-android/</w:t>
+        </w:r>
+      </w:hyperlink>
+    </w:p>
+    <w:p>
+      <w:pPr>
+        <w:rPr>
+          <w:rFonts w:ascii="Arial" w:hAnsi="Arial" w:cs="Arial"/>
+          <w:sz w:val="21"/>
+          <w:szCs w:val="21"/>
+          <w:shd w:val="clear" w:color="auto" w:fill="FFFFFF"/>
+        </w:rPr>
+      </w:pPr>
+      <w:r>
+        <w:rPr>
+          <w:rFonts w:ascii="Times New Roman" w:eastAsia="Times New Roman" w:hAnsi="Times New Roman" w:cs="Times New Roman"/>
+          <w:sz w:val="14"/>
+          <w:lang w:eastAsia="es-ES"/>
+        </w:rPr>
+        <w:t> </w:t>
+      </w:r>
+      <w:hyperlink r:id="rId5" w:tgtFrame="_blank" w:history="1">
+        <w:r>
+          <w:rPr>
+            <w:rFonts w:ascii="Calibri" w:eastAsia="Times New Roman" w:hAnsi="Calibri" w:cs="Arial"/>
+            <w:lang w:eastAsia="es-ES"/>
+          </w:rPr>
+          <w:t>http://gonzalobenoffi.com.ar/2011/04/10/probando-wlw/</w:t>
+        </w:r>
+      </w:hyperlink>
+    </w:p>
+    <w:p/>
+    <w:p/>
+    <w:p>
+      <w:proofErr w:type="spellStart"/>
+      <w:r>
+        <w:t>Conexion</w:t>
+      </w:r>
+      <w:proofErr w:type="spellEnd"/>
+      <w:r>
+        <w:t xml:space="preserve"> Android a PHP</w:t>
+      </w:r>
+    </w:p>
+    <w:p>
+      <w:r>
+        <w:t>http://codigoprogramacion.com/cursos/android/enviar-una-peticion-http-post-desde-android-a-aplicacion-web-php.html#.Uvjfgc45nIc</w:t>
+      </w:r>
+    </w:p>
+    <w:p>
+      <w:proofErr w:type="spellStart"/>
+      <w:r>
+        <w:t>VideoTutorial</w:t>
+      </w:r>
+      <w:proofErr w:type="spellEnd"/>
+    </w:p>
+    <w:p>
+      <w:r>
+        <w:t>http://www.youtube.com/watch?v=_Hq7TF12NMw&amp;feature=youtu.be</w:t>
+      </w:r>
+    </w:p>
+    <w:p>
+      <w:r>
+        <w:lastRenderedPageBreak/>
+        <w:t>http://www.taringa.net/comunidades/soandroid/6269894/Aporte-Conectar-Android-con-PHP-MySql-y-consumir-web.html</w:t>
+      </w:r>
+    </w:p>
+    <w:p>
+      <w:r>
+        <w:t>http://codigoprogramacion.com/cursos/php-y-mysql/123-conectar-php-y-mysql-primera-conexion-con-mysqlconnect.html#.UyKumfl5OT8</w:t>
+      </w:r>
+    </w:p>
+    <w:p>
+      <w:r>
+        <w:t>http://mundocampus.com.ar/app/cursos/play/118/1787/enviar-peticion-post-a-php-desde-android-conectar-android-con-una-aplicacion-webphpmysql-pt2</w:t>
+      </w:r>
+    </w:p>
+    <w:p>
+      <w:r>
+        <w:t>http://www.basic4ppc.com/android/forum/threads/connect-android-to-mysql-database-tutorial.8339/</w:t>
+      </w:r>
+    </w:p>
+    <w:p>
+      <w:r>
+        <w:t>http://www.youtube.com/watch?v=Nb2WU1DKKjY</w:t>
+      </w:r>
+    </w:p>
+    <w:p>
+      <w:r>
+        <w:t>http://www.youtube.com/watch?v=gc0R59W-ezo</w:t>
+      </w:r>
+    </w:p>
+    <w:p>
+      <w:r>
+        <w:t>http://www.youtube.com/watch?v=YNx9FNTnEGQ</w:t>
+      </w:r>
+    </w:p>
     <w:sectPr>
       <w:pgSz w:w="12240" w:h="15840"/>
       <w:pgMar w:top="1417" w:right="1701" w:bottom="1417" w:left="1701" w:header="720" w:footer="720" w:gutter="0"/>
@@ -1970,6 +2048,23 @@
     <w:uiPriority w:val="99"/>
     <w:semiHidden/>
     <w:unhideWhenUsed/>
+  </w:style>
+  <w:style w:type="character" w:styleId="Hipervnculo">
+    <w:name w:val="Hyperlink"/>
+    <w:basedOn w:val="Fuentedeprrafopredeter"/>
+    <w:uiPriority w:val="99"/>
+    <w:semiHidden/>
+    <w:unhideWhenUsed/>
+    <w:rsid w:val="00EA02E3"/>
+    <w:rPr>
+      <w:color w:val="0000FF"/>
+      <w:u w:val="single"/>
+    </w:rPr>
+  </w:style>
+  <w:style w:type="character" w:customStyle="1" w:styleId="apple-converted-space">
+    <w:name w:val="apple-converted-space"/>
+    <w:basedOn w:val="Fuentedeprrafopredeter"/>
+    <w:rsid w:val="00EA02E3"/>
   </w:style>
 </w:styles>
 </file>

</xml_diff>